<commit_message>
Proposal generator is almost done
How to add&manage table LOL
</commit_message>
<xml_diff>
--- a/FRA241PROJECT/static/Archetype_gendoc.docx
+++ b/FRA241PROJECT/static/Archetype_gendoc.docx
@@ -4,7 +4,11 @@
   <w:body>
     <w:p>
       <w:pPr>
-        <w:pStyle w:val="Subtitle"/>
+        <w:rPr>
+          <w:rFonts w:ascii="TH Sarabun New" w:hAnsi="TH Sarabun New" w:cs="TH Sarabun New"/>
+          <w:sz w:val="32"/>
+          <w:szCs w:val="32"/>
+        </w:rPr>
       </w:pPr>
       <w:bookmarkStart w:id="0" w:name="_GoBack"/>
       <w:bookmarkEnd w:id="0"/>

</xml_diff>